<commit_message>
ustvaro docx za seminarsko
</commit_message>
<xml_diff>
--- a/ostalo/ORS seminarska 2.docx
+++ b/ostalo/ORS seminarska 2.docx
@@ -235,17 +235,19 @@
     </w:p>
     <w:p>
       <w:pPr>
-        <w:pStyle w:val="Odstavekseznama"/>
+        <w:pStyle w:val="ListParagraph"/>
         <w:numPr>
           <w:ilvl w:val="0"/>
           <w:numId w:val="1"/>
         </w:numPr>
         <w:rPr>
-          <w:lang w:val="sl-SI"/>
-        </w:rPr>
-      </w:pPr>
-      <w:r>
-        <w:rPr>
+          <w:highlight w:val="green"/>
+          <w:lang w:val="sl-SI"/>
+        </w:rPr>
+      </w:pPr>
+      <w:r>
+        <w:rPr>
+          <w:highlight w:val="green"/>
           <w:lang w:val="sl-SI"/>
         </w:rPr>
         <w:t>Seštevanje, odštevanje, množenj, deljenje (</w:t>
@@ -253,12 +255,14 @@
       <w:r>
         <w:rPr>
           <w:color w:val="FF0000"/>
+          <w:highlight w:val="green"/>
           <w:lang w:val="sl-SI"/>
         </w:rPr>
         <w:t>14%</w:t>
       </w:r>
       <w:r>
         <w:rPr>
+          <w:highlight w:val="green"/>
           <w:lang w:val="sl-SI"/>
         </w:rPr>
         <w:t>)</w:t>
@@ -266,17 +270,19 @@
     </w:p>
     <w:p>
       <w:pPr>
-        <w:pStyle w:val="Odstavekseznama"/>
+        <w:pStyle w:val="ListParagraph"/>
         <w:numPr>
           <w:ilvl w:val="1"/>
           <w:numId w:val="1"/>
         </w:numPr>
         <w:rPr>
-          <w:lang w:val="sl-SI"/>
-        </w:rPr>
-      </w:pPr>
-      <w:r>
-        <w:rPr>
+          <w:highlight w:val="green"/>
+          <w:lang w:val="sl-SI"/>
+        </w:rPr>
+      </w:pPr>
+      <w:r>
+        <w:rPr>
+          <w:highlight w:val="green"/>
           <w:lang w:val="sl-SI"/>
         </w:rPr>
         <w:t>Prednost operacij in oklepaji (</w:t>
@@ -284,12 +290,14 @@
       <w:r>
         <w:rPr>
           <w:color w:val="FF0000"/>
+          <w:highlight w:val="green"/>
           <w:lang w:val="sl-SI"/>
         </w:rPr>
         <w:t>2%</w:t>
       </w:r>
       <w:r>
         <w:rPr>
+          <w:highlight w:val="green"/>
           <w:lang w:val="sl-SI"/>
         </w:rPr>
         <w:t>)</w:t>
@@ -297,17 +305,19 @@
     </w:p>
     <w:p>
       <w:pPr>
-        <w:pStyle w:val="Odstavekseznama"/>
+        <w:pStyle w:val="ListParagraph"/>
         <w:numPr>
           <w:ilvl w:val="1"/>
           <w:numId w:val="1"/>
         </w:numPr>
         <w:rPr>
-          <w:lang w:val="sl-SI"/>
-        </w:rPr>
-      </w:pPr>
-      <w:r>
-        <w:rPr>
+          <w:highlight w:val="green"/>
+          <w:lang w:val="sl-SI"/>
+        </w:rPr>
+      </w:pPr>
+      <w:r>
+        <w:rPr>
+          <w:highlight w:val="green"/>
           <w:lang w:val="sl-SI"/>
         </w:rPr>
         <w:t>Modul (izračun ostanka), potenciranje, koren (</w:t>
@@ -315,12 +325,14 @@
       <w:r>
         <w:rPr>
           <w:color w:val="FF0000"/>
+          <w:highlight w:val="green"/>
           <w:lang w:val="sl-SI"/>
         </w:rPr>
         <w:t>2%</w:t>
       </w:r>
       <w:r>
         <w:rPr>
+          <w:highlight w:val="green"/>
           <w:lang w:val="sl-SI"/>
         </w:rPr>
         <w:t>)</w:t>
@@ -328,17 +340,19 @@
     </w:p>
     <w:p>
       <w:pPr>
-        <w:pStyle w:val="Odstavekseznama"/>
+        <w:pStyle w:val="ListParagraph"/>
         <w:numPr>
           <w:ilvl w:val="1"/>
           <w:numId w:val="1"/>
         </w:numPr>
         <w:rPr>
-          <w:lang w:val="sl-SI"/>
-        </w:rPr>
-      </w:pPr>
-      <w:r>
-        <w:rPr>
+          <w:highlight w:val="green"/>
+          <w:lang w:val="sl-SI"/>
+        </w:rPr>
+      </w:pPr>
+      <w:r>
+        <w:rPr>
+          <w:highlight w:val="green"/>
           <w:lang w:val="sl-SI"/>
         </w:rPr>
         <w:t>Vpis celotnega računa (</w:t>
@@ -346,12 +360,14 @@
       <w:r>
         <w:rPr>
           <w:color w:val="FF0000"/>
+          <w:highlight w:val="green"/>
           <w:lang w:val="sl-SI"/>
         </w:rPr>
         <w:t>2%</w:t>
       </w:r>
       <w:r>
         <w:rPr>
+          <w:highlight w:val="green"/>
           <w:lang w:val="sl-SI"/>
         </w:rPr>
         <w:t>)</w:t>
@@ -359,17 +375,19 @@
     </w:p>
     <w:p>
       <w:pPr>
-        <w:pStyle w:val="Odstavekseznama"/>
+        <w:pStyle w:val="ListParagraph"/>
         <w:numPr>
           <w:ilvl w:val="0"/>
           <w:numId w:val="1"/>
         </w:numPr>
         <w:rPr>
-          <w:lang w:val="sl-SI"/>
-        </w:rPr>
-      </w:pPr>
-      <w:r>
-        <w:rPr>
+          <w:highlight w:val="green"/>
+          <w:lang w:val="sl-SI"/>
+        </w:rPr>
+      </w:pPr>
+      <w:r>
+        <w:rPr>
+          <w:highlight w:val="green"/>
           <w:lang w:val="sl-SI"/>
         </w:rPr>
         <w:t>Pretvarjanje števil med številskimi sistemi (</w:t>
@@ -377,12 +395,14 @@
       <w:r>
         <w:rPr>
           <w:color w:val="FF0000"/>
+          <w:highlight w:val="green"/>
           <w:lang w:val="sl-SI"/>
         </w:rPr>
         <w:t>16%</w:t>
       </w:r>
       <w:r>
         <w:rPr>
+          <w:highlight w:val="green"/>
           <w:lang w:val="sl-SI"/>
         </w:rPr>
         <w:t>)</w:t>
@@ -390,41 +410,47 @@
     </w:p>
     <w:p>
       <w:pPr>
-        <w:pStyle w:val="Odstavekseznama"/>
+        <w:pStyle w:val="ListParagraph"/>
         <w:numPr>
           <w:ilvl w:val="1"/>
           <w:numId w:val="1"/>
         </w:numPr>
         <w:rPr>
-          <w:lang w:val="sl-SI"/>
-        </w:rPr>
-      </w:pPr>
-      <w:r>
-        <w:rPr>
+          <w:highlight w:val="green"/>
+          <w:lang w:val="sl-SI"/>
+        </w:rPr>
+      </w:pPr>
+      <w:r>
+        <w:rPr>
+          <w:highlight w:val="green"/>
           <w:lang w:val="sl-SI"/>
         </w:rPr>
         <w:t xml:space="preserve">Direktno pretvarjanje (npr. iz </w:t>
       </w:r>
       <w:r>
         <w:rPr>
+          <w:highlight w:val="green"/>
           <w:lang w:val="sl-SI"/>
         </w:rPr>
         <w:t>HEX</w:t>
       </w:r>
       <w:r>
         <w:rPr>
+          <w:highlight w:val="green"/>
           <w:lang w:val="sl-SI"/>
         </w:rPr>
         <w:t xml:space="preserve"> v </w:t>
       </w:r>
       <w:r>
         <w:rPr>
+          <w:highlight w:val="green"/>
           <w:lang w:val="sl-SI"/>
         </w:rPr>
         <w:t>BIN</w:t>
       </w:r>
       <w:r>
         <w:rPr>
+          <w:highlight w:val="green"/>
           <w:lang w:val="sl-SI"/>
         </w:rPr>
         <w:t>) (</w:t>
@@ -432,12 +458,14 @@
       <w:r>
         <w:rPr>
           <w:color w:val="FF0000"/>
+          <w:highlight w:val="green"/>
           <w:lang w:val="sl-SI"/>
         </w:rPr>
         <w:t>4%</w:t>
       </w:r>
       <w:r>
         <w:rPr>
+          <w:highlight w:val="green"/>
           <w:lang w:val="sl-SI"/>
         </w:rPr>
         <w:t>)</w:t>
@@ -445,7 +473,7 @@
     </w:p>
     <w:p>
       <w:pPr>
-        <w:pStyle w:val="Odstavekseznama"/>
+        <w:pStyle w:val="ListParagraph"/>
         <w:numPr>
           <w:ilvl w:val="0"/>
           <w:numId w:val="1"/>
@@ -476,7 +504,7 @@
     </w:p>
     <w:p>
       <w:pPr>
-        <w:pStyle w:val="Odstavekseznama"/>
+        <w:pStyle w:val="ListParagraph"/>
         <w:numPr>
           <w:ilvl w:val="1"/>
           <w:numId w:val="1"/>
@@ -507,7 +535,7 @@
     </w:p>
     <w:p>
       <w:pPr>
-        <w:pStyle w:val="Odstavekseznama"/>
+        <w:pStyle w:val="ListParagraph"/>
         <w:numPr>
           <w:ilvl w:val="0"/>
           <w:numId w:val="1"/>
@@ -538,7 +566,7 @@
     </w:p>
     <w:p>
       <w:pPr>
-        <w:pStyle w:val="Odstavekseznama"/>
+        <w:pStyle w:val="ListParagraph"/>
         <w:numPr>
           <w:ilvl w:val="1"/>
           <w:numId w:val="1"/>
@@ -569,7 +597,7 @@
     </w:p>
     <w:p>
       <w:pPr>
-        <w:pStyle w:val="Odstavekseznama"/>
+        <w:pStyle w:val="ListParagraph"/>
         <w:numPr>
           <w:ilvl w:val="1"/>
           <w:numId w:val="1"/>
@@ -600,7 +628,7 @@
     </w:p>
     <w:p>
       <w:pPr>
-        <w:pStyle w:val="Odstavekseznama"/>
+        <w:pStyle w:val="ListParagraph"/>
         <w:numPr>
           <w:ilvl w:val="1"/>
           <w:numId w:val="1"/>
@@ -631,17 +659,19 @@
     </w:p>
     <w:p>
       <w:pPr>
-        <w:pStyle w:val="Odstavekseznama"/>
+        <w:pStyle w:val="ListParagraph"/>
         <w:numPr>
           <w:ilvl w:val="0"/>
           <w:numId w:val="1"/>
         </w:numPr>
         <w:rPr>
-          <w:lang w:val="sl-SI"/>
-        </w:rPr>
-      </w:pPr>
-      <w:r>
-        <w:rPr>
+          <w:highlight w:val="green"/>
+          <w:lang w:val="sl-SI"/>
+        </w:rPr>
+      </w:pPr>
+      <w:r>
+        <w:rPr>
+          <w:highlight w:val="green"/>
           <w:lang w:val="sl-SI"/>
         </w:rPr>
         <w:t>Branje datoteke z računi in jih rešiti (</w:t>
@@ -649,12 +679,14 @@
       <w:r>
         <w:rPr>
           <w:color w:val="FF0000"/>
+          <w:highlight w:val="green"/>
           <w:lang w:val="sl-SI"/>
         </w:rPr>
         <w:t>10%</w:t>
       </w:r>
       <w:r>
         <w:rPr>
+          <w:highlight w:val="green"/>
           <w:lang w:val="sl-SI"/>
         </w:rPr>
         <w:t>)</w:t>
@@ -662,17 +694,19 @@
     </w:p>
     <w:p>
       <w:pPr>
-        <w:pStyle w:val="Odstavekseznama"/>
+        <w:pStyle w:val="ListParagraph"/>
         <w:numPr>
           <w:ilvl w:val="1"/>
           <w:numId w:val="1"/>
         </w:numPr>
         <w:rPr>
-          <w:lang w:val="sl-SI"/>
-        </w:rPr>
-      </w:pPr>
-      <w:r>
-        <w:rPr>
+          <w:highlight w:val="green"/>
+          <w:lang w:val="sl-SI"/>
+        </w:rPr>
+      </w:pPr>
+      <w:r>
+        <w:rPr>
+          <w:highlight w:val="green"/>
           <w:lang w:val="sl-SI"/>
         </w:rPr>
         <w:t>Za pretvarjanje sistemov (</w:t>
@@ -680,12 +714,14 @@
       <w:r>
         <w:rPr>
           <w:color w:val="FF0000"/>
+          <w:highlight w:val="green"/>
           <w:lang w:val="sl-SI"/>
         </w:rPr>
         <w:t>5%</w:t>
       </w:r>
       <w:r>
         <w:rPr>
+          <w:highlight w:val="green"/>
           <w:lang w:val="sl-SI"/>
         </w:rPr>
         <w:t>)</w:t>
@@ -693,17 +729,19 @@
     </w:p>
     <w:p>
       <w:pPr>
-        <w:pStyle w:val="Odstavekseznama"/>
+        <w:pStyle w:val="ListParagraph"/>
         <w:numPr>
           <w:ilvl w:val="1"/>
           <w:numId w:val="1"/>
         </w:numPr>
         <w:rPr>
-          <w:lang w:val="sl-SI"/>
-        </w:rPr>
-      </w:pPr>
-      <w:r>
-        <w:rPr>
+          <w:highlight w:val="green"/>
+          <w:lang w:val="sl-SI"/>
+        </w:rPr>
+      </w:pPr>
+      <w:r>
+        <w:rPr>
+          <w:highlight w:val="green"/>
           <w:lang w:val="sl-SI"/>
         </w:rPr>
         <w:t>Za logične operatorje (</w:t>
@@ -711,12 +749,14 @@
       <w:r>
         <w:rPr>
           <w:color w:val="FF0000"/>
+          <w:highlight w:val="green"/>
           <w:lang w:val="sl-SI"/>
         </w:rPr>
         <w:t>5%</w:t>
       </w:r>
       <w:r>
         <w:rPr>
+          <w:highlight w:val="green"/>
           <w:lang w:val="sl-SI"/>
         </w:rPr>
         <w:t>)</w:t>
@@ -852,7 +892,6 @@
         </w:rPr>
         <w:t>oddano v formatu .</w:t>
       </w:r>
-      <w:proofErr w:type="spellStart"/>
       <w:r>
         <w:rPr>
           <w:rStyle w:val="spellingerror"/>
@@ -862,7 +901,6 @@
         </w:rPr>
         <w:t>doc</w:t>
       </w:r>
-      <w:proofErr w:type="spellEnd"/>
       <w:r>
         <w:rPr>
           <w:rStyle w:val="normaltextrun"/>
@@ -872,7 +910,6 @@
         </w:rPr>
         <w:t>, .</w:t>
       </w:r>
-      <w:proofErr w:type="spellStart"/>
       <w:r>
         <w:rPr>
           <w:rStyle w:val="spellingerror"/>
@@ -880,37 +917,7 @@
           <w:sz w:val="22"/>
           <w:szCs w:val="22"/>
         </w:rPr>
-        <w:t>docx</w:t>
-      </w:r>
-      <w:proofErr w:type="spellEnd"/>
-      <w:r>
-        <w:rPr>
-          <w:rStyle w:val="spellingerror"/>
-          <w:rFonts w:asciiTheme="minorHAnsi" w:hAnsiTheme="minorHAnsi" w:cstheme="minorHAnsi"/>
-          <w:sz w:val="22"/>
-          <w:szCs w:val="22"/>
-        </w:rPr>
-        <w:t>, ali .</w:t>
-      </w:r>
-      <w:proofErr w:type="spellStart"/>
-      <w:r>
-        <w:rPr>
-          <w:rStyle w:val="spellingerror"/>
-          <w:rFonts w:asciiTheme="minorHAnsi" w:hAnsiTheme="minorHAnsi" w:cstheme="minorHAnsi"/>
-          <w:sz w:val="22"/>
-          <w:szCs w:val="22"/>
-        </w:rPr>
-        <w:t>pdf</w:t>
-      </w:r>
-      <w:proofErr w:type="spellEnd"/>
-      <w:r>
-        <w:rPr>
-          <w:rStyle w:val="spellingerror"/>
-          <w:rFonts w:asciiTheme="minorHAnsi" w:hAnsiTheme="minorHAnsi" w:cstheme="minorHAnsi"/>
-          <w:sz w:val="22"/>
-          <w:szCs w:val="22"/>
-        </w:rPr>
-        <w:t>,</w:t>
+        <w:t>docx, ali .pdf,</w:t>
       </w:r>
       <w:r>
         <w:rPr>
@@ -958,7 +965,7 @@
     </w:p>
     <w:p>
       <w:pPr>
-        <w:pStyle w:val="Navadensplet"/>
+        <w:pStyle w:val="NormalWeb"/>
         <w:jc w:val="both"/>
         <w:rPr>
           <w:rFonts w:asciiTheme="minorHAnsi" w:hAnsiTheme="minorHAnsi" w:cstheme="minorHAnsi"/>
@@ -977,7 +984,7 @@
     </w:p>
     <w:p>
       <w:pPr>
-        <w:pStyle w:val="Navadensplet"/>
+        <w:pStyle w:val="NormalWeb"/>
         <w:jc w:val="both"/>
         <w:rPr>
           <w:rFonts w:asciiTheme="minorHAnsi" w:hAnsiTheme="minorHAnsi" w:cstheme="minorHAnsi"/>
@@ -1014,7 +1021,7 @@
     </w:p>
     <w:p>
       <w:pPr>
-        <w:pStyle w:val="Navadensplet"/>
+        <w:pStyle w:val="NormalWeb"/>
         <w:jc w:val="both"/>
         <w:rPr>
           <w:rFonts w:asciiTheme="minorHAnsi" w:hAnsiTheme="minorHAnsi" w:cstheme="minorHAnsi"/>
@@ -1034,7 +1041,7 @@
     </w:p>
     <w:p>
       <w:pPr>
-        <w:pStyle w:val="Navadensplet"/>
+        <w:pStyle w:val="NormalWeb"/>
         <w:jc w:val="center"/>
         <w:rPr>
           <w:rFonts w:asciiTheme="minorHAnsi" w:hAnsiTheme="minorHAnsi" w:cstheme="minorHAnsi"/>
@@ -1058,48 +1065,12 @@
           <w:sz w:val="22"/>
           <w:szCs w:val="22"/>
         </w:rPr>
-        <w:t xml:space="preserve">  (ali .</w:t>
-      </w:r>
-      <w:proofErr w:type="spellStart"/>
-      <w:r>
-        <w:rPr>
-          <w:rFonts w:asciiTheme="minorHAnsi" w:hAnsiTheme="minorHAnsi" w:cstheme="minorHAnsi"/>
-          <w:sz w:val="22"/>
-          <w:szCs w:val="22"/>
-        </w:rPr>
-        <w:t>docx</w:t>
-      </w:r>
-      <w:proofErr w:type="spellEnd"/>
-      <w:r>
-        <w:rPr>
-          <w:rFonts w:asciiTheme="minorHAnsi" w:hAnsiTheme="minorHAnsi" w:cstheme="minorHAnsi"/>
-          <w:sz w:val="22"/>
-          <w:szCs w:val="22"/>
-        </w:rPr>
-        <w:t>, .</w:t>
-      </w:r>
-      <w:proofErr w:type="spellStart"/>
-      <w:r>
-        <w:rPr>
-          <w:rFonts w:asciiTheme="minorHAnsi" w:hAnsiTheme="minorHAnsi" w:cstheme="minorHAnsi"/>
-          <w:sz w:val="22"/>
-          <w:szCs w:val="22"/>
-        </w:rPr>
-        <w:t>pdf</w:t>
-      </w:r>
-      <w:proofErr w:type="spellEnd"/>
-      <w:r>
-        <w:rPr>
-          <w:rFonts w:asciiTheme="minorHAnsi" w:hAnsiTheme="minorHAnsi" w:cstheme="minorHAnsi"/>
-          <w:sz w:val="22"/>
-          <w:szCs w:val="22"/>
-        </w:rPr>
-        <w:t>)</w:t>
-      </w:r>
-    </w:p>
-    <w:p>
-      <w:pPr>
-        <w:pStyle w:val="Navadensplet"/>
+        <w:t xml:space="preserve">  (ali .docx, .pdf)</w:t>
+      </w:r>
+    </w:p>
+    <w:p>
+      <w:pPr>
+        <w:pStyle w:val="NormalWeb"/>
         <w:jc w:val="center"/>
         <w:rPr>
           <w:rFonts w:asciiTheme="minorHAnsi" w:hAnsiTheme="minorHAnsi" w:cstheme="minorHAnsi"/>
@@ -1118,7 +1089,7 @@
     </w:p>
     <w:p>
       <w:pPr>
-        <w:pStyle w:val="Navadensplet"/>
+        <w:pStyle w:val="NormalWeb"/>
         <w:jc w:val="center"/>
         <w:rPr>
           <w:rFonts w:asciiTheme="minorHAnsi" w:hAnsiTheme="minorHAnsi" w:cstheme="minorHAnsi"/>
@@ -1149,7 +1120,7 @@
     </w:p>
     <w:p>
       <w:pPr>
-        <w:pStyle w:val="Navadensplet"/>
+        <w:pStyle w:val="NormalWeb"/>
         <w:jc w:val="both"/>
         <w:rPr>
           <w:rFonts w:asciiTheme="minorHAnsi" w:hAnsiTheme="minorHAnsi" w:cstheme="minorHAnsi"/>
@@ -1170,7 +1141,7 @@
     </w:p>
     <w:p>
       <w:pPr>
-        <w:pStyle w:val="Navadensplet"/>
+        <w:pStyle w:val="NormalWeb"/>
         <w:jc w:val="both"/>
         <w:rPr>
           <w:rFonts w:asciiTheme="minorHAnsi" w:hAnsiTheme="minorHAnsi" w:cstheme="minorHAnsi"/>
@@ -1205,7 +1176,7 @@
     </w:p>
     <w:p>
       <w:pPr>
-        <w:pStyle w:val="Odstavekseznama"/>
+        <w:pStyle w:val="ListParagraph"/>
         <w:rPr>
           <w:lang w:val="sl-SI"/>
         </w:rPr>
@@ -1896,6 +1867,7 @@
     <w:lsdException w:name="HTML Sample" w:semiHidden="1" w:unhideWhenUsed="1"/>
     <w:lsdException w:name="HTML Typewriter" w:semiHidden="1" w:unhideWhenUsed="1"/>
     <w:lsdException w:name="HTML Variable" w:semiHidden="1" w:unhideWhenUsed="1"/>
+    <w:lsdException w:name="Normal Table" w:semiHidden="1" w:unhideWhenUsed="1"/>
     <w:lsdException w:name="annotation subject" w:semiHidden="1" w:unhideWhenUsed="1"/>
     <w:lsdException w:name="No List" w:semiHidden="1" w:unhideWhenUsed="1"/>
     <w:lsdException w:name="Outline List 1" w:semiHidden="1" w:unhideWhenUsed="1"/>
@@ -1938,8 +1910,11 @@
     <w:lsdException w:name="Table Contemporary" w:semiHidden="1" w:unhideWhenUsed="1"/>
     <w:lsdException w:name="Table Elegant" w:semiHidden="1" w:unhideWhenUsed="1"/>
     <w:lsdException w:name="Table Professional" w:semiHidden="1" w:unhideWhenUsed="1"/>
+    <w:lsdException w:name="Table Subtle 1" w:semiHidden="1" w:unhideWhenUsed="1"/>
     <w:lsdException w:name="Table Subtle 2" w:semiHidden="1" w:unhideWhenUsed="1"/>
     <w:lsdException w:name="Table Web 1" w:semiHidden="1" w:unhideWhenUsed="1"/>
+    <w:lsdException w:name="Table Web 2" w:semiHidden="1" w:unhideWhenUsed="1"/>
+    <w:lsdException w:name="Table Web 3" w:semiHidden="1" w:unhideWhenUsed="1"/>
     <w:lsdException w:name="Balloon Text" w:semiHidden="1" w:unhideWhenUsed="1"/>
     <w:lsdException w:name="Table Grid" w:uiPriority="39"/>
     <w:lsdException w:name="Table Theme" w:semiHidden="1" w:unhideWhenUsed="1"/>
@@ -2164,17 +2139,17 @@
     <w:lsdException w:name="Unresolved Mention" w:semiHidden="1" w:unhideWhenUsed="1"/>
     <w:lsdException w:name="Smart Link" w:semiHidden="1" w:unhideWhenUsed="1"/>
   </w:latentStyles>
-  <w:style w:type="paragraph" w:default="1" w:styleId="Navaden">
+  <w:style w:type="paragraph" w:default="1" w:styleId="Normal">
     <w:name w:val="Normal"/>
     <w:qFormat/>
   </w:style>
-  <w:style w:type="character" w:default="1" w:styleId="Privzetapisavaodstavka">
+  <w:style w:type="character" w:default="1" w:styleId="DefaultParagraphFont">
     <w:name w:val="Default Paragraph Font"/>
     <w:uiPriority w:val="1"/>
     <w:semiHidden/>
     <w:unhideWhenUsed/>
   </w:style>
-  <w:style w:type="table" w:default="1" w:styleId="Navadnatabela">
+  <w:style w:type="table" w:default="1" w:styleId="TableNormal">
     <w:name w:val="Normal Table"/>
     <w:uiPriority w:val="99"/>
     <w:semiHidden/>
@@ -2189,15 +2164,15 @@
       </w:tblCellMar>
     </w:tblPr>
   </w:style>
-  <w:style w:type="numbering" w:default="1" w:styleId="Brezseznama">
+  <w:style w:type="numbering" w:default="1" w:styleId="NoList">
     <w:name w:val="No List"/>
     <w:uiPriority w:val="99"/>
     <w:semiHidden/>
     <w:unhideWhenUsed/>
   </w:style>
-  <w:style w:type="paragraph" w:styleId="Odstavekseznama">
+  <w:style w:type="paragraph" w:styleId="ListParagraph">
     <w:name w:val="List Paragraph"/>
-    <w:basedOn w:val="Navaden"/>
+    <w:basedOn w:val="Normal"/>
     <w:uiPriority w:val="34"/>
     <w:qFormat/>
     <w:rsid w:val="004419D5"/>
@@ -2206,9 +2181,9 @@
       <w:contextualSpacing/>
     </w:pPr>
   </w:style>
-  <w:style w:type="paragraph" w:styleId="Navadensplet">
+  <w:style w:type="paragraph" w:styleId="NormalWeb">
     <w:name w:val="Normal (Web)"/>
-    <w:basedOn w:val="Navaden"/>
+    <w:basedOn w:val="Normal"/>
     <w:uiPriority w:val="99"/>
     <w:semiHidden/>
     <w:unhideWhenUsed/>
@@ -2225,7 +2200,7 @@
   </w:style>
   <w:style w:type="paragraph" w:customStyle="1" w:styleId="paragraph">
     <w:name w:val="paragraph"/>
-    <w:basedOn w:val="Navaden"/>
+    <w:basedOn w:val="Normal"/>
     <w:uiPriority w:val="99"/>
     <w:rsid w:val="004419D5"/>
     <w:pPr>
@@ -2240,17 +2215,17 @@
   </w:style>
   <w:style w:type="character" w:customStyle="1" w:styleId="normaltextrun">
     <w:name w:val="normaltextrun"/>
-    <w:basedOn w:val="Privzetapisavaodstavka"/>
+    <w:basedOn w:val="DefaultParagraphFont"/>
     <w:rsid w:val="004419D5"/>
   </w:style>
   <w:style w:type="character" w:customStyle="1" w:styleId="eop">
     <w:name w:val="eop"/>
-    <w:basedOn w:val="Privzetapisavaodstavka"/>
+    <w:basedOn w:val="DefaultParagraphFont"/>
     <w:rsid w:val="004419D5"/>
   </w:style>
   <w:style w:type="character" w:customStyle="1" w:styleId="spellingerror">
     <w:name w:val="spellingerror"/>
-    <w:basedOn w:val="Privzetapisavaodstavka"/>
+    <w:basedOn w:val="DefaultParagraphFont"/>
     <w:rsid w:val="004419D5"/>
   </w:style>
 </w:styles>

</xml_diff>